<commit_message>
YogaMall : day03 review
</commit_message>
<xml_diff>
--- a/guide/Troubleshooting.docx
+++ b/guide/Troubleshooting.docx
@@ -1960,9 +1960,6 @@
     <w:p>
       <w:pPr>
         <w:pStyle w:val="ListParagraph"/>
-        <w:rPr>
-          <w:rFonts w:hint="eastAsia"/>
-        </w:rPr>
       </w:pPr>
       <w:r>
         <w:rPr>
@@ -2015,14 +2012,259 @@
       <w:r>
         <w:t>搜索</w:t>
       </w:r>
+    </w:p>
+    <w:p>
+      <w:pPr>
+        <w:pStyle w:val="ListParagraph"/>
+        <w:rPr>
+          <w:rFonts w:hint="eastAsia"/>
+        </w:rPr>
+      </w:pPr>
+    </w:p>
+    <w:p>
+      <w:pPr>
+        <w:pStyle w:val="ListParagraph"/>
+        <w:numPr>
+          <w:ilvl w:val="0"/>
+          <w:numId w:val="1"/>
+        </w:numPr>
+      </w:pPr>
+      <w:r>
+        <w:rPr>
+          <w:rFonts w:ascii="Consolas" w:hAnsi="Consolas" w:cs="Consolas" w:hint="eastAsia"/>
+          <w:color w:val="000000"/>
+          <w:sz w:val="20"/>
+          <w:szCs w:val="20"/>
+        </w:rPr>
+        <w:t>连接</w:t>
+      </w:r>
+      <w:r>
+        <w:rPr>
+          <w:rFonts w:ascii="Consolas" w:hAnsi="Consolas" w:cs="Consolas"/>
+          <w:color w:val="000000"/>
+          <w:sz w:val="20"/>
+          <w:szCs w:val="20"/>
+        </w:rPr>
+        <w:t>mysql</w:t>
+      </w:r>
+      <w:r>
+        <w:rPr>
+          <w:rFonts w:ascii="Consolas" w:hAnsi="Consolas" w:cs="Consolas"/>
+          <w:color w:val="000000"/>
+          <w:sz w:val="20"/>
+          <w:szCs w:val="20"/>
+        </w:rPr>
+        <w:t>时出现，</w:t>
+      </w:r>
+      <w:r>
+        <w:rPr>
+          <w:rFonts w:ascii="Consolas" w:hAnsi="Consolas" w:cs="Consolas"/>
+          <w:color w:val="000000"/>
+          <w:sz w:val="20"/>
+          <w:szCs w:val="20"/>
+        </w:rPr>
+        <w:t>Access denied for user 'root'@'10.0.2.2' (using password: YES)</w:t>
+      </w:r>
+    </w:p>
+    <w:p>
+      <w:pPr>
+        <w:pStyle w:val="ListParagraph"/>
+        <w:rPr>
+          <w:rFonts w:ascii="Courier New" w:hAnsi="Courier New" w:cs="Courier New"/>
+          <w:color w:val="3F3F3F"/>
+          <w:sz w:val="19"/>
+          <w:szCs w:val="19"/>
+        </w:rPr>
+      </w:pPr>
+      <w:r>
+        <w:rPr>
+          <w:rFonts w:ascii="Courier New" w:hAnsi="Courier New" w:cs="Courier New" w:hint="eastAsia"/>
+          <w:color w:val="3F3F3F"/>
+          <w:sz w:val="19"/>
+          <w:szCs w:val="19"/>
+        </w:rPr>
+        <w:t>答</w:t>
+      </w:r>
+      <w:r>
+        <w:rPr>
+          <w:rFonts w:ascii="Courier New" w:hAnsi="Courier New" w:cs="Courier New"/>
+          <w:color w:val="3F3F3F"/>
+          <w:sz w:val="19"/>
+          <w:szCs w:val="19"/>
+        </w:rPr>
+        <w:t>：</w:t>
+      </w:r>
+      <w:r>
+        <w:rPr>
+          <w:rFonts w:ascii="Courier New" w:hAnsi="Courier New" w:cs="Courier New" w:hint="eastAsia"/>
+          <w:color w:val="3F3F3F"/>
+          <w:sz w:val="19"/>
+          <w:szCs w:val="19"/>
+        </w:rPr>
+        <w:t>添加</w:t>
+      </w:r>
+      <w:r>
+        <w:rPr>
+          <w:rFonts w:ascii="Courier New" w:hAnsi="Courier New" w:cs="Courier New"/>
+          <w:color w:val="3F3F3F"/>
+          <w:sz w:val="19"/>
+          <w:szCs w:val="19"/>
+        </w:rPr>
+        <w:t>权限</w:t>
+      </w:r>
+    </w:p>
+    <w:p>
+      <w:pPr>
+        <w:pStyle w:val="ListParagraph"/>
+        <w:rPr>
+          <w:rFonts w:ascii="Courier New" w:hAnsi="Courier New" w:cs="Courier New" w:hint="eastAsia"/>
+          <w:color w:val="3F3F3F"/>
+          <w:sz w:val="19"/>
+          <w:szCs w:val="19"/>
+        </w:rPr>
+      </w:pPr>
+      <w:r>
+        <w:rPr>
+          <w:rFonts w:ascii="Courier New" w:hAnsi="Courier New" w:cs="Courier New" w:hint="eastAsia"/>
+          <w:color w:val="3F3F3F"/>
+          <w:sz w:val="19"/>
+          <w:szCs w:val="19"/>
+        </w:rPr>
+        <w:t>#&gt; mysql -uroot -prootroot</w:t>
+      </w:r>
       <w:bookmarkStart w:id="0" w:name="_GoBack"/>
       <w:bookmarkEnd w:id="0"/>
     </w:p>
-    <w:p/>
-    <w:p>
-      <w:pPr>
-        <w:pStyle w:val="ListParagraph"/>
-      </w:pPr>
+    <w:p>
+      <w:pPr>
+        <w:pStyle w:val="ListParagraph"/>
+        <w:rPr>
+          <w:rStyle w:val="apple-converted-space"/>
+          <w:rFonts w:ascii="Courier New" w:hAnsi="Courier New" w:cs="Courier New"/>
+          <w:color w:val="3F3F3F"/>
+          <w:sz w:val="19"/>
+          <w:szCs w:val="19"/>
+        </w:rPr>
+      </w:pPr>
+      <w:r>
+        <w:rPr>
+          <w:rFonts w:ascii="Courier New" w:hAnsi="Courier New" w:cs="Courier New" w:hint="eastAsia"/>
+          <w:color w:val="3F3F3F"/>
+          <w:sz w:val="19"/>
+          <w:szCs w:val="19"/>
+        </w:rPr>
+        <w:t>#</w:t>
+      </w:r>
+      <w:r>
+        <w:rPr>
+          <w:rFonts w:ascii="Courier New" w:hAnsi="Courier New" w:cs="Courier New"/>
+          <w:color w:val="3F3F3F"/>
+          <w:sz w:val="19"/>
+          <w:szCs w:val="19"/>
+        </w:rPr>
+        <w:t>&gt;</w:t>
+      </w:r>
+      <w:r>
+        <w:rPr>
+          <w:rFonts w:ascii="Courier New" w:hAnsi="Courier New" w:cs="Courier New"/>
+          <w:color w:val="3F3F3F"/>
+          <w:sz w:val="19"/>
+          <w:szCs w:val="19"/>
+        </w:rPr>
+        <w:t xml:space="preserve">grant all privileges on </w:t>
+      </w:r>
+      <w:r>
+        <w:rPr>
+          <w:rFonts w:ascii="Courier New" w:hAnsi="Courier New" w:cs="Courier New"/>
+          <w:color w:val="3F3F3F"/>
+          <w:sz w:val="19"/>
+          <w:szCs w:val="19"/>
+        </w:rPr>
+        <w:t>*.* to 'root</w:t>
+      </w:r>
+      <w:r>
+        <w:rPr>
+          <w:rFonts w:ascii="Courier New" w:hAnsi="Courier New" w:cs="Courier New"/>
+          <w:color w:val="3F3F3F"/>
+          <w:sz w:val="19"/>
+          <w:szCs w:val="19"/>
+        </w:rPr>
+        <w:t>'@'%' identified by '</w:t>
+      </w:r>
+      <w:r>
+        <w:rPr>
+          <w:rFonts w:ascii="Courier New" w:hAnsi="Courier New" w:cs="Courier New"/>
+          <w:color w:val="3F3F3F"/>
+          <w:sz w:val="19"/>
+          <w:szCs w:val="19"/>
+        </w:rPr>
+        <w:t>rootroot</w:t>
+      </w:r>
+      <w:r>
+        <w:rPr>
+          <w:rFonts w:ascii="Courier New" w:hAnsi="Courier New" w:cs="Courier New"/>
+          <w:color w:val="3F3F3F"/>
+          <w:sz w:val="19"/>
+          <w:szCs w:val="19"/>
+        </w:rPr>
+        <w:t>';</w:t>
+      </w:r>
+      <w:r>
+        <w:rPr>
+          <w:rStyle w:val="apple-converted-space"/>
+          <w:rFonts w:ascii="Courier New" w:hAnsi="Courier New" w:cs="Courier New"/>
+          <w:color w:val="3F3F3F"/>
+          <w:sz w:val="19"/>
+          <w:szCs w:val="19"/>
+        </w:rPr>
+        <w:t> </w:t>
+      </w:r>
+    </w:p>
+    <w:p>
+      <w:pPr>
+        <w:pStyle w:val="ListParagraph"/>
+      </w:pPr>
+      <w:r>
+        <w:rPr>
+          <w:rStyle w:val="HTMLCode"/>
+          <w:rFonts w:eastAsiaTheme="minorEastAsia"/>
+          <w:color w:val="3F3F3F"/>
+          <w:sz w:val="19"/>
+          <w:szCs w:val="19"/>
+        </w:rPr>
+        <w:t>#</w:t>
+      </w:r>
+      <w:r>
+        <w:rPr>
+          <w:rStyle w:val="HTMLCode"/>
+          <w:rFonts w:eastAsiaTheme="minorEastAsia" w:hint="eastAsia"/>
+          <w:color w:val="3F3F3F"/>
+          <w:sz w:val="19"/>
+          <w:szCs w:val="19"/>
+        </w:rPr>
+        <w:t>&gt;</w:t>
+      </w:r>
+      <w:r>
+        <w:rPr>
+          <w:rStyle w:val="HTMLCode"/>
+          <w:rFonts w:eastAsiaTheme="minorEastAsia"/>
+          <w:color w:val="3F3F3F"/>
+          <w:sz w:val="19"/>
+          <w:szCs w:val="19"/>
+        </w:rPr>
+        <w:t>flush privileges;</w:t>
+      </w:r>
+      <w:r>
+        <w:rPr>
+          <w:rStyle w:val="apple-converted-space"/>
+          <w:rFonts w:ascii="Microsoft YaHei" w:eastAsia="Microsoft YaHei" w:hAnsi="Microsoft YaHei" w:hint="eastAsia"/>
+          <w:color w:val="555555"/>
+          <w:sz w:val="21"/>
+          <w:szCs w:val="21"/>
+          <w:shd w:val="clear" w:color="auto" w:fill="FFFFFF"/>
+        </w:rPr>
+        <w:t> </w:t>
+      </w:r>
     </w:p>
     <w:p>
       <w:pPr>
@@ -2092,13 +2334,13 @@
 <file path=word/numbering.xml><?xml version="1.0" encoding="utf-8"?>
 <w:numbering xmlns:wpc="http://schemas.microsoft.com/office/word/2010/wordprocessingCanvas" xmlns:cx="http://schemas.microsoft.com/office/drawing/2014/chartex" xmlns:cx1="http://schemas.microsoft.com/office/drawing/2015/9/8/chartex" xmlns:cx2="http://schemas.microsoft.com/office/drawing/2015/10/21/chartex" xmlns:mc="http://schemas.openxmlformats.org/markup-compatibility/2006" xmlns:o="urn:schemas-microsoft-com:office:office" xmlns:r="http://schemas.openxmlformats.org/officeDocument/2006/relationships" xmlns:m="http://schemas.openxmlformats.org/officeDocument/2006/math" xmlns:v="urn:schemas-microsoft-com:vml" xmlns:wp14="http://schemas.microsoft.com/office/word/2010/wordprocessingDrawing" xmlns:wp="http://schemas.openxmlformats.org/drawingml/2006/wordprocessingDrawing" xmlns:w10="urn:schemas-microsoft-com:office:word" xmlns:w="http://schemas.openxmlformats.org/wordprocessingml/2006/main" xmlns:w14="http://schemas.microsoft.com/office/word/2010/wordml" xmlns:w15="http://schemas.microsoft.com/office/word/2012/wordml" xmlns:w16se="http://schemas.microsoft.com/office/word/2015/wordml/symex" xmlns:wpg="http://schemas.microsoft.com/office/word/2010/wordprocessingGroup" xmlns:wpi="http://schemas.microsoft.com/office/word/2010/wordprocessingInk" xmlns:wne="http://schemas.microsoft.com/office/word/2006/wordml" xmlns:wps="http://schemas.microsoft.com/office/word/2010/wordprocessingShape" mc:Ignorable="w14 w15 w16se wp14">
   <w:abstractNum w:abstractNumId="0" w15:restartNumberingAfterBreak="0">
-    <w:nsid w:val="5E9E0E57"/>
+    <w:nsid w:val="2C3E0996"/>
     <w:multiLevelType w:val="hybridMultilevel"/>
-    <w:tmpl w:val="FFDC5E52"/>
-    <w:lvl w:ilvl="0" w:tplc="39A498DE">
+    <w:tmpl w:val="64548130"/>
+    <w:lvl w:ilvl="0" w:tplc="2594FA5C">
       <w:start w:val="1"/>
       <w:numFmt w:val="decimal"/>
-      <w:lvlText w:val="(%1)"/>
+      <w:lvlText w:val="%1."/>
       <w:lvlJc w:val="left"/>
       <w:pPr>
         <w:ind w:left="1080" w:hanging="360"/>
@@ -2181,16 +2423,16 @@
     </w:lvl>
   </w:abstractNum>
   <w:abstractNum w:abstractNumId="1" w15:restartNumberingAfterBreak="0">
-    <w:nsid w:val="5ED321EB"/>
+    <w:nsid w:val="5E9E0E57"/>
     <w:multiLevelType w:val="hybridMultilevel"/>
-    <w:tmpl w:val="E698109A"/>
-    <w:lvl w:ilvl="0" w:tplc="0409000F">
+    <w:tmpl w:val="FFDC5E52"/>
+    <w:lvl w:ilvl="0" w:tplc="39A498DE">
       <w:start w:val="1"/>
       <w:numFmt w:val="decimal"/>
-      <w:lvlText w:val="%1."/>
+      <w:lvlText w:val="(%1)"/>
       <w:lvlJc w:val="left"/>
       <w:pPr>
-        <w:ind w:left="720" w:hanging="360"/>
+        <w:ind w:left="1080" w:hanging="360"/>
       </w:pPr>
       <w:rPr>
         <w:rFonts w:hint="default"/>
@@ -2202,7 +2444,7 @@
       <w:lvlText w:val="%2."/>
       <w:lvlJc w:val="left"/>
       <w:pPr>
-        <w:ind w:left="1440" w:hanging="360"/>
+        <w:ind w:left="1800" w:hanging="360"/>
       </w:pPr>
     </w:lvl>
     <w:lvl w:ilvl="2" w:tplc="0409001B" w:tentative="1">
@@ -2211,7 +2453,7 @@
       <w:lvlText w:val="%3."/>
       <w:lvlJc w:val="right"/>
       <w:pPr>
-        <w:ind w:left="2160" w:hanging="180"/>
+        <w:ind w:left="2520" w:hanging="180"/>
       </w:pPr>
     </w:lvl>
     <w:lvl w:ilvl="3" w:tplc="0409000F" w:tentative="1">
@@ -2220,7 +2462,7 @@
       <w:lvlText w:val="%4."/>
       <w:lvlJc w:val="left"/>
       <w:pPr>
-        <w:ind w:left="2880" w:hanging="360"/>
+        <w:ind w:left="3240" w:hanging="360"/>
       </w:pPr>
     </w:lvl>
     <w:lvl w:ilvl="4" w:tplc="04090019" w:tentative="1">
@@ -2229,7 +2471,7 @@
       <w:lvlText w:val="%5."/>
       <w:lvlJc w:val="left"/>
       <w:pPr>
-        <w:ind w:left="3600" w:hanging="360"/>
+        <w:ind w:left="3960" w:hanging="360"/>
       </w:pPr>
     </w:lvl>
     <w:lvl w:ilvl="5" w:tplc="0409001B" w:tentative="1">
@@ -2238,7 +2480,7 @@
       <w:lvlText w:val="%6."/>
       <w:lvlJc w:val="right"/>
       <w:pPr>
-        <w:ind w:left="4320" w:hanging="180"/>
+        <w:ind w:left="4680" w:hanging="180"/>
       </w:pPr>
     </w:lvl>
     <w:lvl w:ilvl="6" w:tplc="0409000F" w:tentative="1">
@@ -2247,7 +2489,7 @@
       <w:lvlText w:val="%7."/>
       <w:lvlJc w:val="left"/>
       <w:pPr>
-        <w:ind w:left="5040" w:hanging="360"/>
+        <w:ind w:left="5400" w:hanging="360"/>
       </w:pPr>
     </w:lvl>
     <w:lvl w:ilvl="7" w:tplc="04090019" w:tentative="1">
@@ -2256,7 +2498,7 @@
       <w:lvlText w:val="%8."/>
       <w:lvlJc w:val="left"/>
       <w:pPr>
-        <w:ind w:left="5760" w:hanging="360"/>
+        <w:ind w:left="6120" w:hanging="360"/>
       </w:pPr>
     </w:lvl>
     <w:lvl w:ilvl="8" w:tplc="0409001B" w:tentative="1">
@@ -2265,14 +2507,106 @@
       <w:lvlText w:val="%9."/>
       <w:lvlJc w:val="right"/>
       <w:pPr>
+        <w:ind w:left="6840" w:hanging="180"/>
+      </w:pPr>
+    </w:lvl>
+  </w:abstractNum>
+  <w:abstractNum w:abstractNumId="2" w15:restartNumberingAfterBreak="0">
+    <w:nsid w:val="5ED321EB"/>
+    <w:multiLevelType w:val="hybridMultilevel"/>
+    <w:tmpl w:val="E698109A"/>
+    <w:lvl w:ilvl="0" w:tplc="0409000F">
+      <w:start w:val="1"/>
+      <w:numFmt w:val="decimal"/>
+      <w:lvlText w:val="%1."/>
+      <w:lvlJc w:val="left"/>
+      <w:pPr>
+        <w:ind w:left="720" w:hanging="360"/>
+      </w:pPr>
+      <w:rPr>
+        <w:rFonts w:hint="default"/>
+      </w:rPr>
+    </w:lvl>
+    <w:lvl w:ilvl="1" w:tplc="04090019" w:tentative="1">
+      <w:start w:val="1"/>
+      <w:numFmt w:val="lowerLetter"/>
+      <w:lvlText w:val="%2."/>
+      <w:lvlJc w:val="left"/>
+      <w:pPr>
+        <w:ind w:left="1440" w:hanging="360"/>
+      </w:pPr>
+    </w:lvl>
+    <w:lvl w:ilvl="2" w:tplc="0409001B" w:tentative="1">
+      <w:start w:val="1"/>
+      <w:numFmt w:val="lowerRoman"/>
+      <w:lvlText w:val="%3."/>
+      <w:lvlJc w:val="right"/>
+      <w:pPr>
+        <w:ind w:left="2160" w:hanging="180"/>
+      </w:pPr>
+    </w:lvl>
+    <w:lvl w:ilvl="3" w:tplc="0409000F" w:tentative="1">
+      <w:start w:val="1"/>
+      <w:numFmt w:val="decimal"/>
+      <w:lvlText w:val="%4."/>
+      <w:lvlJc w:val="left"/>
+      <w:pPr>
+        <w:ind w:left="2880" w:hanging="360"/>
+      </w:pPr>
+    </w:lvl>
+    <w:lvl w:ilvl="4" w:tplc="04090019" w:tentative="1">
+      <w:start w:val="1"/>
+      <w:numFmt w:val="lowerLetter"/>
+      <w:lvlText w:val="%5."/>
+      <w:lvlJc w:val="left"/>
+      <w:pPr>
+        <w:ind w:left="3600" w:hanging="360"/>
+      </w:pPr>
+    </w:lvl>
+    <w:lvl w:ilvl="5" w:tplc="0409001B" w:tentative="1">
+      <w:start w:val="1"/>
+      <w:numFmt w:val="lowerRoman"/>
+      <w:lvlText w:val="%6."/>
+      <w:lvlJc w:val="right"/>
+      <w:pPr>
+        <w:ind w:left="4320" w:hanging="180"/>
+      </w:pPr>
+    </w:lvl>
+    <w:lvl w:ilvl="6" w:tplc="0409000F" w:tentative="1">
+      <w:start w:val="1"/>
+      <w:numFmt w:val="decimal"/>
+      <w:lvlText w:val="%7."/>
+      <w:lvlJc w:val="left"/>
+      <w:pPr>
+        <w:ind w:left="5040" w:hanging="360"/>
+      </w:pPr>
+    </w:lvl>
+    <w:lvl w:ilvl="7" w:tplc="04090019" w:tentative="1">
+      <w:start w:val="1"/>
+      <w:numFmt w:val="lowerLetter"/>
+      <w:lvlText w:val="%8."/>
+      <w:lvlJc w:val="left"/>
+      <w:pPr>
+        <w:ind w:left="5760" w:hanging="360"/>
+      </w:pPr>
+    </w:lvl>
+    <w:lvl w:ilvl="8" w:tplc="0409001B" w:tentative="1">
+      <w:start w:val="1"/>
+      <w:numFmt w:val="lowerRoman"/>
+      <w:lvlText w:val="%9."/>
+      <w:lvlJc w:val="right"/>
+      <w:pPr>
         <w:ind w:left="6480" w:hanging="180"/>
       </w:pPr>
     </w:lvl>
   </w:abstractNum>
   <w:num w:numId="1">
+    <w:abstractNumId w:val="2"/>
+  </w:num>
+  <w:num w:numId="2">
     <w:abstractNumId w:val="1"/>
   </w:num>
-  <w:num w:numId="2">
+  <w:num w:numId="3">
     <w:abstractNumId w:val="0"/>
   </w:num>
 </w:numbering>
@@ -2767,6 +3101,24 @@
       <w:u w:val="single"/>
     </w:rPr>
   </w:style>
+  <w:style w:type="character" w:customStyle="1" w:styleId="apple-converted-space">
+    <w:name w:val="apple-converted-space"/>
+    <w:basedOn w:val="DefaultParagraphFont"/>
+    <w:rsid w:val="00D10FF8"/>
+  </w:style>
+  <w:style w:type="character" w:styleId="HTMLCode">
+    <w:name w:val="HTML Code"/>
+    <w:basedOn w:val="DefaultParagraphFont"/>
+    <w:uiPriority w:val="99"/>
+    <w:semiHidden/>
+    <w:unhideWhenUsed/>
+    <w:rsid w:val="00D10FF8"/>
+    <w:rPr>
+      <w:rFonts w:ascii="Courier New" w:eastAsia="Times New Roman" w:hAnsi="Courier New" w:cs="Courier New"/>
+      <w:sz w:val="20"/>
+      <w:szCs w:val="20"/>
+    </w:rPr>
+  </w:style>
 </w:styles>
 </file>
 

</xml_diff>

<commit_message>
YogaMall : update Troubleshooting guide
</commit_message>
<xml_diff>
--- a/guide/Troubleshooting.docx
+++ b/guide/Troubleshooting.docx
@@ -1,10 +1,10 @@
 
 <file path=word/document.xml><?xml version="1.0" encoding="utf-8"?>
-<w:document xmlns:wpc="http://schemas.microsoft.com/office/word/2010/wordprocessingCanvas" xmlns:cx="http://schemas.microsoft.com/office/drawing/2014/chartex" xmlns:cx1="http://schemas.microsoft.com/office/drawing/2015/9/8/chartex" xmlns:cx2="http://schemas.microsoft.com/office/drawing/2015/10/21/chartex" xmlns:mc="http://schemas.openxmlformats.org/markup-compatibility/2006" xmlns:o="urn:schemas-microsoft-com:office:office" xmlns:r="http://schemas.openxmlformats.org/officeDocument/2006/relationships" xmlns:m="http://schemas.openxmlformats.org/officeDocument/2006/math" xmlns:v="urn:schemas-microsoft-com:vml" xmlns:wp14="http://schemas.microsoft.com/office/word/2010/wordprocessingDrawing" xmlns:wp="http://schemas.openxmlformats.org/drawingml/2006/wordprocessingDrawing" xmlns:w10="urn:schemas-microsoft-com:office:word" xmlns:w="http://schemas.openxmlformats.org/wordprocessingml/2006/main" xmlns:w14="http://schemas.microsoft.com/office/word/2010/wordml" xmlns:w15="http://schemas.microsoft.com/office/word/2012/wordml" xmlns:w16se="http://schemas.microsoft.com/office/word/2015/wordml/symex" xmlns:wpg="http://schemas.microsoft.com/office/word/2010/wordprocessingGroup" xmlns:wpi="http://schemas.microsoft.com/office/word/2010/wordprocessingInk" xmlns:wne="http://schemas.microsoft.com/office/word/2006/wordml" xmlns:wps="http://schemas.microsoft.com/office/word/2010/wordprocessingShape" mc:Ignorable="w14 w15 w16se wp14">
+<w:document xmlns:wpc="http://schemas.microsoft.com/office/word/2010/wordprocessingCanvas" xmlns:cx="http://schemas.microsoft.com/office/drawing/2014/chartex" xmlns:cx1="http://schemas.microsoft.com/office/drawing/2015/9/8/chartex" xmlns:cx2="http://schemas.microsoft.com/office/drawing/2015/10/21/chartex" xmlns:cx3="http://schemas.microsoft.com/office/drawing/2016/5/9/chartex" xmlns:cx4="http://schemas.microsoft.com/office/drawing/2016/5/10/chartex" xmlns:cx5="http://schemas.microsoft.com/office/drawing/2016/5/11/chartex" xmlns:cx6="http://schemas.microsoft.com/office/drawing/2016/5/12/chartex" xmlns:cx7="http://schemas.microsoft.com/office/drawing/2016/5/13/chartex" xmlns:cx8="http://schemas.microsoft.com/office/drawing/2016/5/14/chartex" xmlns:mc="http://schemas.openxmlformats.org/markup-compatibility/2006" xmlns:aink="http://schemas.microsoft.com/office/drawing/2016/ink" xmlns:am3d="http://schemas.microsoft.com/office/drawing/2017/model3d" xmlns:o="urn:schemas-microsoft-com:office:office" xmlns:r="http://schemas.openxmlformats.org/officeDocument/2006/relationships" xmlns:m="http://schemas.openxmlformats.org/officeDocument/2006/math" xmlns:v="urn:schemas-microsoft-com:vml" xmlns:wp14="http://schemas.microsoft.com/office/word/2010/wordprocessingDrawing" xmlns:wp="http://schemas.openxmlformats.org/drawingml/2006/wordprocessingDrawing" xmlns:w10="urn:schemas-microsoft-com:office:word" xmlns:w="http://schemas.openxmlformats.org/wordprocessingml/2006/main" xmlns:w14="http://schemas.microsoft.com/office/word/2010/wordml" xmlns:w15="http://schemas.microsoft.com/office/word/2012/wordml" xmlns:w16cid="http://schemas.microsoft.com/office/word/2016/wordml/cid" xmlns:w16se="http://schemas.microsoft.com/office/word/2015/wordml/symex" xmlns:wpg="http://schemas.microsoft.com/office/word/2010/wordprocessingGroup" xmlns:wpi="http://schemas.microsoft.com/office/word/2010/wordprocessingInk" xmlns:wne="http://schemas.microsoft.com/office/word/2006/wordml" xmlns:wps="http://schemas.microsoft.com/office/word/2010/wordprocessingShape" mc:Ignorable="w14 w15 w16se w16cid wp14">
   <w:body>
     <w:p>
       <w:pPr>
-        <w:pStyle w:val="ListParagraph"/>
+        <w:pStyle w:val="a7"/>
         <w:numPr>
           <w:ilvl w:val="0"/>
           <w:numId w:val="1"/>
@@ -31,7 +31,7 @@
     </w:p>
     <w:p>
       <w:pPr>
-        <w:pStyle w:val="ListParagraph"/>
+        <w:pStyle w:val="a7"/>
       </w:pPr>
       <w:r>
         <w:rPr>
@@ -63,7 +63,7 @@
     </w:p>
     <w:p>
       <w:pPr>
-        <w:pStyle w:val="ListParagraph"/>
+        <w:pStyle w:val="a7"/>
       </w:pPr>
       <w:r>
         <w:rPr>
@@ -115,12 +115,12 @@
     </w:p>
     <w:p>
       <w:pPr>
-        <w:pStyle w:val="ListParagraph"/>
-      </w:pPr>
-    </w:p>
-    <w:p>
-      <w:pPr>
-        <w:pStyle w:val="ListParagraph"/>
+        <w:pStyle w:val="a7"/>
+      </w:pPr>
+    </w:p>
+    <w:p>
+      <w:pPr>
+        <w:pStyle w:val="a7"/>
         <w:numPr>
           <w:ilvl w:val="0"/>
           <w:numId w:val="1"/>
@@ -138,7 +138,7 @@
     </w:p>
     <w:p>
       <w:pPr>
-        <w:pStyle w:val="ListParagraph"/>
+        <w:pStyle w:val="a7"/>
       </w:pPr>
       <w:r>
         <w:rPr>
@@ -206,12 +206,12 @@
     </w:p>
     <w:p>
       <w:pPr>
-        <w:pStyle w:val="ListParagraph"/>
-      </w:pPr>
-    </w:p>
-    <w:p>
-      <w:pPr>
-        <w:pStyle w:val="ListParagraph"/>
+        <w:pStyle w:val="a7"/>
+      </w:pPr>
+    </w:p>
+    <w:p>
+      <w:pPr>
+        <w:pStyle w:val="a7"/>
         <w:numPr>
           <w:ilvl w:val="0"/>
           <w:numId w:val="1"/>
@@ -259,7 +259,7 @@
     </w:p>
     <w:p>
       <w:pPr>
-        <w:pStyle w:val="ListParagraph"/>
+        <w:pStyle w:val="a7"/>
       </w:pPr>
       <w:r>
         <w:rPr>
@@ -327,12 +327,12 @@
     </w:p>
     <w:p>
       <w:pPr>
-        <w:pStyle w:val="ListParagraph"/>
-      </w:pPr>
-    </w:p>
-    <w:p>
-      <w:pPr>
-        <w:pStyle w:val="ListParagraph"/>
+        <w:pStyle w:val="a7"/>
+      </w:pPr>
+    </w:p>
+    <w:p>
+      <w:pPr>
+        <w:pStyle w:val="a7"/>
         <w:numPr>
           <w:ilvl w:val="0"/>
           <w:numId w:val="1"/>
@@ -368,7 +368,7 @@
     </w:p>
     <w:p>
       <w:pPr>
-        <w:pStyle w:val="ListParagraph"/>
+        <w:pStyle w:val="a7"/>
       </w:pPr>
       <w:r>
         <w:rPr>
@@ -415,7 +415,7 @@
     </w:p>
     <w:p>
       <w:pPr>
-        <w:pStyle w:val="ListParagraph"/>
+        <w:pStyle w:val="a7"/>
       </w:pPr>
       <w:r>
         <w:t xml:space="preserve">         2. </w:t>
@@ -474,12 +474,12 @@
     </w:p>
     <w:p>
       <w:pPr>
-        <w:pStyle w:val="ListParagraph"/>
-      </w:pPr>
-    </w:p>
-    <w:p>
-      <w:pPr>
-        <w:pStyle w:val="ListParagraph"/>
+        <w:pStyle w:val="a7"/>
+      </w:pPr>
+    </w:p>
+    <w:p>
+      <w:pPr>
+        <w:pStyle w:val="a7"/>
         <w:numPr>
           <w:ilvl w:val="0"/>
           <w:numId w:val="1"/>
@@ -527,7 +527,7 @@
     </w:p>
     <w:p>
       <w:pPr>
-        <w:pStyle w:val="ListParagraph"/>
+        <w:pStyle w:val="a7"/>
       </w:pPr>
       <w:r>
         <w:rPr>
@@ -577,12 +577,12 @@
     </w:p>
     <w:p>
       <w:pPr>
-        <w:pStyle w:val="ListParagraph"/>
-      </w:pPr>
-    </w:p>
-    <w:p>
-      <w:pPr>
-        <w:pStyle w:val="ListParagraph"/>
+        <w:pStyle w:val="a7"/>
+      </w:pPr>
+    </w:p>
+    <w:p>
+      <w:pPr>
+        <w:pStyle w:val="a7"/>
         <w:numPr>
           <w:ilvl w:val="0"/>
           <w:numId w:val="1"/>
@@ -615,7 +615,7 @@
     </w:p>
     <w:p>
       <w:pPr>
-        <w:pStyle w:val="ListParagraph"/>
+        <w:pStyle w:val="a7"/>
       </w:pPr>
       <w:r>
         <w:rPr>
@@ -674,12 +674,12 @@
     </w:p>
     <w:p>
       <w:pPr>
-        <w:pStyle w:val="ListParagraph"/>
-      </w:pPr>
-    </w:p>
-    <w:p>
-      <w:pPr>
-        <w:pStyle w:val="ListParagraph"/>
+        <w:pStyle w:val="a7"/>
+      </w:pPr>
+    </w:p>
+    <w:p>
+      <w:pPr>
+        <w:pStyle w:val="a7"/>
         <w:numPr>
           <w:ilvl w:val="0"/>
           <w:numId w:val="1"/>
@@ -703,7 +703,7 @@
     </w:p>
     <w:p>
       <w:pPr>
-        <w:pStyle w:val="ListParagraph"/>
+        <w:pStyle w:val="a7"/>
       </w:pPr>
       <w:r>
         <w:t>Failed to execute goal org.apache.maven.plugins:maven-compiler-plugin</w:t>
@@ -711,10 +711,7 @@
     </w:p>
     <w:p>
       <w:pPr>
-        <w:pStyle w:val="ListParagraph"/>
-        <w:rPr>
-          <w:rFonts w:hint="eastAsia"/>
-        </w:rPr>
+        <w:pStyle w:val="a7"/>
       </w:pPr>
       <w:r>
         <w:rPr>
@@ -774,12 +771,12 @@
     </w:p>
     <w:p>
       <w:pPr>
-        <w:pStyle w:val="ListParagraph"/>
-      </w:pPr>
-    </w:p>
-    <w:p>
-      <w:pPr>
-        <w:pStyle w:val="ListParagraph"/>
+        <w:pStyle w:val="a7"/>
+      </w:pPr>
+    </w:p>
+    <w:p>
+      <w:pPr>
+        <w:pStyle w:val="a7"/>
         <w:numPr>
           <w:ilvl w:val="0"/>
           <w:numId w:val="1"/>
@@ -812,7 +809,7 @@
     </w:p>
     <w:p>
       <w:pPr>
-        <w:pStyle w:val="ListParagraph"/>
+        <w:pStyle w:val="a7"/>
       </w:pPr>
       <w:r>
         <w:rPr>
@@ -847,12 +844,12 @@
     </w:p>
     <w:p>
       <w:pPr>
-        <w:pStyle w:val="ListParagraph"/>
-      </w:pPr>
-    </w:p>
-    <w:p>
-      <w:pPr>
-        <w:pStyle w:val="ListParagraph"/>
+        <w:pStyle w:val="a7"/>
+      </w:pPr>
+    </w:p>
+    <w:p>
+      <w:pPr>
+        <w:pStyle w:val="a7"/>
         <w:numPr>
           <w:ilvl w:val="0"/>
           <w:numId w:val="1"/>
@@ -894,7 +891,7 @@
     </w:p>
     <w:p>
       <w:pPr>
-        <w:pStyle w:val="ListParagraph"/>
+        <w:pStyle w:val="a7"/>
       </w:pPr>
       <w:r>
         <w:rPr>
@@ -938,12 +935,12 @@
     </w:p>
     <w:p>
       <w:pPr>
-        <w:pStyle w:val="ListParagraph"/>
-      </w:pPr>
-    </w:p>
-    <w:p>
-      <w:pPr>
-        <w:pStyle w:val="ListParagraph"/>
+        <w:pStyle w:val="a7"/>
+      </w:pPr>
+    </w:p>
+    <w:p>
+      <w:pPr>
+        <w:pStyle w:val="a7"/>
         <w:numPr>
           <w:ilvl w:val="0"/>
           <w:numId w:val="1"/>
@@ -991,7 +988,7 @@
     </w:p>
     <w:p>
       <w:pPr>
-        <w:pStyle w:val="ListParagraph"/>
+        <w:pStyle w:val="a7"/>
       </w:pPr>
       <w:r>
         <w:rPr>
@@ -1044,12 +1041,12 @@
     </w:p>
     <w:p>
       <w:pPr>
-        <w:pStyle w:val="ListParagraph"/>
-      </w:pPr>
-    </w:p>
-    <w:p>
-      <w:pPr>
-        <w:pStyle w:val="ListParagraph"/>
+        <w:pStyle w:val="a7"/>
+      </w:pPr>
+    </w:p>
+    <w:p>
+      <w:pPr>
+        <w:pStyle w:val="a7"/>
         <w:numPr>
           <w:ilvl w:val="0"/>
           <w:numId w:val="1"/>
@@ -1061,7 +1058,7 @@
     </w:p>
     <w:p>
       <w:pPr>
-        <w:pStyle w:val="ListParagraph"/>
+        <w:pStyle w:val="a7"/>
       </w:pPr>
       <w:r>
         <w:rPr>
@@ -1129,12 +1126,12 @@
     </w:p>
     <w:p>
       <w:pPr>
-        <w:pStyle w:val="ListParagraph"/>
-      </w:pPr>
-    </w:p>
-    <w:p>
-      <w:pPr>
-        <w:pStyle w:val="ListParagraph"/>
+        <w:pStyle w:val="a7"/>
+      </w:pPr>
+    </w:p>
+    <w:p>
+      <w:pPr>
+        <w:pStyle w:val="a7"/>
         <w:numPr>
           <w:ilvl w:val="0"/>
           <w:numId w:val="1"/>
@@ -1170,7 +1167,7 @@
     </w:p>
     <w:p>
       <w:pPr>
-        <w:pStyle w:val="ListParagraph"/>
+        <w:pStyle w:val="a7"/>
       </w:pPr>
       <w:r>
         <w:rPr>
@@ -1206,7 +1203,7 @@
     </w:p>
     <w:p>
       <w:pPr>
-        <w:pStyle w:val="ListParagraph"/>
+        <w:pStyle w:val="a7"/>
       </w:pPr>
       <w:r>
         <w:t xml:space="preserve">         2. </w:t>
@@ -1247,12 +1244,12 @@
     </w:p>
     <w:p>
       <w:pPr>
-        <w:pStyle w:val="ListParagraph"/>
-      </w:pPr>
-    </w:p>
-    <w:p>
-      <w:pPr>
-        <w:pStyle w:val="ListParagraph"/>
+        <w:pStyle w:val="a7"/>
+      </w:pPr>
+    </w:p>
+    <w:p>
+      <w:pPr>
+        <w:pStyle w:val="a7"/>
         <w:numPr>
           <w:ilvl w:val="0"/>
           <w:numId w:val="1"/>
@@ -1273,7 +1270,7 @@
     </w:p>
     <w:p>
       <w:pPr>
-        <w:pStyle w:val="ListParagraph"/>
+        <w:pStyle w:val="a7"/>
       </w:pPr>
       <w:r>
         <w:t>[emerg] open() "/var/run/nginx/nginx.pid" failed (2: No such file or directory)</w:t>
@@ -1281,7 +1278,7 @@
     </w:p>
     <w:p>
       <w:pPr>
-        <w:pStyle w:val="ListParagraph"/>
+        <w:pStyle w:val="a7"/>
       </w:pPr>
       <w:r>
         <w:rPr>
@@ -1319,12 +1316,12 @@
     </w:p>
     <w:p>
       <w:pPr>
-        <w:pStyle w:val="ListParagraph"/>
-      </w:pPr>
-    </w:p>
-    <w:p>
-      <w:pPr>
-        <w:pStyle w:val="ListParagraph"/>
+        <w:pStyle w:val="a7"/>
+      </w:pPr>
+    </w:p>
+    <w:p>
+      <w:pPr>
+        <w:pStyle w:val="a7"/>
         <w:numPr>
           <w:ilvl w:val="0"/>
           <w:numId w:val="1"/>
@@ -1348,7 +1345,7 @@
     </w:p>
     <w:p>
       <w:pPr>
-        <w:pStyle w:val="ListParagraph"/>
+        <w:pStyle w:val="a7"/>
       </w:pPr>
       <w:r>
         <w:rPr>
@@ -1371,12 +1368,12 @@
     </w:p>
     <w:p>
       <w:pPr>
-        <w:pStyle w:val="ListParagraph"/>
-      </w:pPr>
-    </w:p>
-    <w:p>
-      <w:pPr>
-        <w:pStyle w:val="ListParagraph"/>
+        <w:pStyle w:val="a7"/>
+      </w:pPr>
+    </w:p>
+    <w:p>
+      <w:pPr>
+        <w:pStyle w:val="a7"/>
         <w:numPr>
           <w:ilvl w:val="0"/>
           <w:numId w:val="1"/>
@@ -1409,7 +1406,7 @@
     </w:p>
     <w:p>
       <w:pPr>
-        <w:pStyle w:val="ListParagraph"/>
+        <w:pStyle w:val="a7"/>
       </w:pPr>
       <w:r>
         <w:rPr>
@@ -1438,7 +1435,7 @@
     </w:p>
     <w:p>
       <w:pPr>
-        <w:pStyle w:val="ListParagraph"/>
+        <w:pStyle w:val="a7"/>
         <w:ind w:firstLine="720"/>
       </w:pPr>
       <w:r>
@@ -1447,7 +1444,7 @@
     </w:p>
     <w:p>
       <w:pPr>
-        <w:pStyle w:val="ListParagraph"/>
+        <w:pStyle w:val="a7"/>
       </w:pPr>
       <w:r>
         <w:t xml:space="preserve"> </w:t>
@@ -1462,7 +1459,7 @@
     </w:p>
     <w:p>
       <w:pPr>
-        <w:pStyle w:val="ListParagraph"/>
+        <w:pStyle w:val="a7"/>
       </w:pPr>
       <w:r>
         <w:t xml:space="preserve">  </w:t>
@@ -1477,7 +1474,7 @@
     </w:p>
     <w:p>
       <w:pPr>
-        <w:pStyle w:val="ListParagraph"/>
+        <w:pStyle w:val="a7"/>
       </w:pPr>
       <w:r>
         <w:t xml:space="preserve">  </w:t>
@@ -1492,7 +1489,7 @@
     </w:p>
     <w:p>
       <w:pPr>
-        <w:pStyle w:val="ListParagraph"/>
+        <w:pStyle w:val="a7"/>
       </w:pPr>
       <w:r>
         <w:tab/>
@@ -1501,12 +1498,12 @@
     </w:p>
     <w:p>
       <w:pPr>
-        <w:pStyle w:val="ListParagraph"/>
-      </w:pPr>
-    </w:p>
-    <w:p>
-      <w:pPr>
-        <w:pStyle w:val="ListParagraph"/>
+        <w:pStyle w:val="a7"/>
+      </w:pPr>
+    </w:p>
+    <w:p>
+      <w:pPr>
+        <w:pStyle w:val="a7"/>
         <w:numPr>
           <w:ilvl w:val="0"/>
           <w:numId w:val="1"/>
@@ -1563,7 +1560,7 @@
     </w:p>
     <w:p>
       <w:pPr>
-        <w:pStyle w:val="ListParagraph"/>
+        <w:pStyle w:val="a7"/>
       </w:pPr>
       <w:r>
         <w:rPr>
@@ -1601,12 +1598,12 @@
     </w:p>
     <w:p>
       <w:pPr>
-        <w:pStyle w:val="ListParagraph"/>
-      </w:pPr>
-    </w:p>
-    <w:p>
-      <w:pPr>
-        <w:pStyle w:val="ListParagraph"/>
+        <w:pStyle w:val="a7"/>
+      </w:pPr>
+    </w:p>
+    <w:p>
+      <w:pPr>
+        <w:pStyle w:val="a7"/>
         <w:numPr>
           <w:ilvl w:val="0"/>
           <w:numId w:val="1"/>
@@ -1678,7 +1675,7 @@
     </w:p>
     <w:p>
       <w:pPr>
-        <w:pStyle w:val="ListParagraph"/>
+        <w:pStyle w:val="a7"/>
       </w:pPr>
       <w:r>
         <w:rPr>
@@ -1722,7 +1719,7 @@
     </w:p>
     <w:p>
       <w:pPr>
-        <w:pStyle w:val="ListParagraph"/>
+        <w:pStyle w:val="a7"/>
       </w:pPr>
       <w:r>
         <w:t xml:space="preserve">        </w:t>
@@ -1757,12 +1754,12 @@
     </w:p>
     <w:p>
       <w:pPr>
-        <w:pStyle w:val="ListParagraph"/>
-      </w:pPr>
-    </w:p>
-    <w:p>
-      <w:pPr>
-        <w:pStyle w:val="ListParagraph"/>
+        <w:pStyle w:val="a7"/>
+      </w:pPr>
+    </w:p>
+    <w:p>
+      <w:pPr>
+        <w:pStyle w:val="a7"/>
         <w:numPr>
           <w:ilvl w:val="0"/>
           <w:numId w:val="1"/>
@@ -1795,7 +1792,7 @@
     </w:p>
     <w:p>
       <w:pPr>
-        <w:pStyle w:val="ListParagraph"/>
+        <w:pStyle w:val="a7"/>
       </w:pPr>
       <w:r>
         <w:rPr>
@@ -1809,7 +1806,7 @@
     </w:p>
     <w:p>
       <w:pPr>
-        <w:pStyle w:val="ListParagraph"/>
+        <w:pStyle w:val="a7"/>
         <w:numPr>
           <w:ilvl w:val="0"/>
           <w:numId w:val="2"/>
@@ -1878,7 +1875,7 @@
     </w:p>
     <w:p>
       <w:pPr>
-        <w:pStyle w:val="ListParagraph"/>
+        <w:pStyle w:val="a7"/>
         <w:numPr>
           <w:ilvl w:val="0"/>
           <w:numId w:val="2"/>
@@ -1908,13 +1905,13 @@
     </w:p>
     <w:p>
       <w:pPr>
-        <w:pStyle w:val="ListParagraph"/>
+        <w:pStyle w:val="a7"/>
         <w:ind w:left="1080"/>
       </w:pPr>
     </w:p>
     <w:p>
       <w:pPr>
-        <w:pStyle w:val="ListParagraph"/>
+        <w:pStyle w:val="a7"/>
         <w:numPr>
           <w:ilvl w:val="0"/>
           <w:numId w:val="1"/>
@@ -1947,7 +1944,7 @@
     </w:p>
     <w:p>
       <w:pPr>
-        <w:pStyle w:val="ListParagraph"/>
+        <w:pStyle w:val="a7"/>
       </w:pPr>
       <w:r>
         <w:rPr>
@@ -1961,7 +1958,7 @@
       <w:hyperlink r:id="rId8" w:history="1">
         <w:r>
           <w:rPr>
-            <w:rStyle w:val="Hyperlink"/>
+            <w:rStyle w:val="a8"/>
           </w:rPr>
           <w:t>http://localhost:8083/search/manager/importall</w:t>
         </w:r>
@@ -1987,7 +1984,7 @@
     </w:p>
     <w:p>
       <w:pPr>
-        <w:pStyle w:val="ListParagraph"/>
+        <w:pStyle w:val="a7"/>
       </w:pPr>
       <w:r>
         <w:rPr>
@@ -1998,20 +1995,20 @@
       <w:hyperlink r:id="rId9" w:history="1">
         <w:r>
           <w:rPr>
-            <w:rStyle w:val="Hyperlink"/>
+            <w:rStyle w:val="a8"/>
           </w:rPr>
           <w:t>http://localhost:8083/search/query?q=&lt;</w:t>
         </w:r>
         <w:r>
           <w:rPr>
-            <w:rStyle w:val="Hyperlink"/>
+            <w:rStyle w:val="a8"/>
             <w:rFonts w:hint="eastAsia"/>
           </w:rPr>
           <w:t>新添加</w:t>
         </w:r>
         <w:r>
           <w:rPr>
-            <w:rStyle w:val="Hyperlink"/>
+            <w:rStyle w:val="a8"/>
           </w:rPr>
           <w:t>的商品关键词</w:t>
         </w:r>
@@ -2043,12 +2040,12 @@
     </w:p>
     <w:p>
       <w:pPr>
-        <w:pStyle w:val="ListParagraph"/>
-      </w:pPr>
-    </w:p>
-    <w:p>
-      <w:pPr>
-        <w:pStyle w:val="ListParagraph"/>
+        <w:pStyle w:val="a7"/>
+      </w:pPr>
+    </w:p>
+    <w:p>
+      <w:pPr>
+        <w:pStyle w:val="a7"/>
         <w:numPr>
           <w:ilvl w:val="0"/>
           <w:numId w:val="1"/>
@@ -2093,7 +2090,7 @@
     </w:p>
     <w:p>
       <w:pPr>
-        <w:pStyle w:val="ListParagraph"/>
+        <w:pStyle w:val="a7"/>
         <w:rPr>
           <w:rFonts w:ascii="Courier New" w:hAnsi="Courier New" w:cs="Courier New"/>
           <w:color w:val="3F3F3F"/>
@@ -2140,7 +2137,7 @@
     </w:p>
     <w:p>
       <w:pPr>
-        <w:pStyle w:val="ListParagraph"/>
+        <w:pStyle w:val="a7"/>
         <w:rPr>
           <w:rFonts w:ascii="Courier New" w:hAnsi="Courier New" w:cs="Courier New"/>
           <w:color w:val="3F3F3F"/>
@@ -2160,38 +2157,36 @@
     </w:p>
     <w:p>
       <w:pPr>
-        <w:pStyle w:val="ListParagraph"/>
+        <w:pStyle w:val="a7"/>
+        <w:rPr>
+          <w:rFonts w:ascii="Courier New" w:hAnsi="Courier New" w:cs="Courier New"/>
+          <w:color w:val="3F3F3F"/>
+          <w:sz w:val="19"/>
+          <w:szCs w:val="19"/>
+        </w:rPr>
+      </w:pPr>
+      <w:r>
+        <w:rPr>
+          <w:rFonts w:ascii="Courier New" w:hAnsi="Courier New" w:cs="Courier New"/>
+          <w:color w:val="3F3F3F"/>
+          <w:sz w:val="19"/>
+          <w:szCs w:val="19"/>
+        </w:rPr>
+        <w:t>#</w:t>
+      </w:r>
+      <w:r>
         <w:rPr>
           <w:rFonts w:ascii="Courier New" w:hAnsi="Courier New" w:cs="Courier New" w:hint="eastAsia"/>
           <w:color w:val="3F3F3F"/>
           <w:sz w:val="19"/>
           <w:szCs w:val="19"/>
         </w:rPr>
-      </w:pPr>
-      <w:r>
-        <w:rPr>
-          <w:rFonts w:ascii="Courier New" w:hAnsi="Courier New" w:cs="Courier New"/>
-          <w:color w:val="3F3F3F"/>
-          <w:sz w:val="19"/>
-          <w:szCs w:val="19"/>
-        </w:rPr>
-        <w:t>#</w:t>
-      </w:r>
-      <w:r>
-        <w:rPr>
-          <w:rFonts w:ascii="Courier New" w:hAnsi="Courier New" w:cs="Courier New" w:hint="eastAsia"/>
-          <w:color w:val="3F3F3F"/>
-          <w:sz w:val="19"/>
-          <w:szCs w:val="19"/>
-        </w:rPr>
         <w:t>&gt; use yogashop;</w:t>
       </w:r>
-      <w:bookmarkStart w:id="0" w:name="_GoBack"/>
-      <w:bookmarkEnd w:id="0"/>
-    </w:p>
-    <w:p>
-      <w:pPr>
-        <w:pStyle w:val="ListParagraph"/>
+    </w:p>
+    <w:p>
+      <w:pPr>
+        <w:pStyle w:val="a7"/>
         <w:rPr>
           <w:rStyle w:val="apple-converted-space"/>
           <w:rFonts w:ascii="Courier New" w:hAnsi="Courier New" w:cs="Courier New"/>
@@ -2276,11 +2271,11 @@
     </w:p>
     <w:p>
       <w:pPr>
-        <w:pStyle w:val="ListParagraph"/>
-      </w:pPr>
-      <w:r>
-        <w:rPr>
-          <w:rStyle w:val="HTMLCode"/>
+        <w:pStyle w:val="a7"/>
+      </w:pPr>
+      <w:r>
+        <w:rPr>
+          <w:rStyle w:val="HTML"/>
           <w:rFonts w:eastAsiaTheme="minorEastAsia"/>
           <w:color w:val="3F3F3F"/>
           <w:sz w:val="19"/>
@@ -2290,7 +2285,7 @@
       </w:r>
       <w:r>
         <w:rPr>
-          <w:rStyle w:val="HTMLCode"/>
+          <w:rStyle w:val="HTML"/>
           <w:rFonts w:eastAsiaTheme="minorEastAsia" w:hint="eastAsia"/>
           <w:color w:val="3F3F3F"/>
           <w:sz w:val="19"/>
@@ -2300,7 +2295,7 @@
       </w:r>
       <w:r>
         <w:rPr>
-          <w:rStyle w:val="HTMLCode"/>
+          <w:rStyle w:val="HTML"/>
           <w:rFonts w:eastAsiaTheme="minorEastAsia"/>
           <w:color w:val="3F3F3F"/>
           <w:sz w:val="19"/>
@@ -2311,7 +2306,7 @@
       <w:r>
         <w:rPr>
           <w:rStyle w:val="apple-converted-space"/>
-          <w:rFonts w:ascii="Microsoft YaHei" w:eastAsia="Microsoft YaHei" w:hAnsi="Microsoft YaHei" w:hint="eastAsia"/>
+          <w:rFonts w:ascii="微软雅黑" w:eastAsia="微软雅黑" w:hAnsi="微软雅黑" w:hint="eastAsia"/>
           <w:color w:val="555555"/>
           <w:sz w:val="21"/>
           <w:szCs w:val="21"/>
@@ -2322,8 +2317,139 @@
     </w:p>
     <w:p>
       <w:pPr>
-        <w:pStyle w:val="ListParagraph"/>
-      </w:pPr>
+        <w:pStyle w:val="a7"/>
+        <w:rPr>
+          <w:rFonts w:hint="eastAsia"/>
+        </w:rPr>
+      </w:pPr>
+      <w:r>
+        <w:rPr>
+          <w:rFonts w:hint="eastAsia"/>
+        </w:rPr>
+        <w:lastRenderedPageBreak/>
+        <w:t>2</w:t>
+      </w:r>
+      <w:r>
+        <w:t>1</w:t>
+      </w:r>
+      <w:r>
+        <w:rPr>
+          <w:rFonts w:hint="eastAsia"/>
+        </w:rPr>
+        <w:t>．</w:t>
+      </w:r>
+      <w:r>
+        <w:t>Plugin org.apache.maven.plugins:maven-install-plugin:2.4 or one of i</w:t>
+      </w:r>
+      <w:r>
+        <w:t xml:space="preserve">ts dependencies could not be </w:t>
+      </w:r>
+      <w:r>
+        <w:rPr>
+          <w:rFonts w:hint="eastAsia"/>
+        </w:rPr>
+        <w:t>resolved.</w:t>
+      </w:r>
+    </w:p>
+    <w:p>
+      <w:pPr>
+        <w:pStyle w:val="a7"/>
+      </w:pPr>
+      <w:r>
+        <w:rPr>
+          <w:rFonts w:hint="eastAsia"/>
+        </w:rPr>
+        <w:t>答：</w:t>
+      </w:r>
+    </w:p>
+    <w:p>
+      <w:pPr>
+        <w:pStyle w:val="a7"/>
+        <w:numPr>
+          <w:ilvl w:val="0"/>
+          <w:numId w:val="4"/>
+        </w:numPr>
+      </w:pPr>
+      <w:r>
+        <w:rPr>
+          <w:rFonts w:ascii="Arial" w:hAnsi="Arial" w:cs="Arial"/>
+          <w:color w:val="000000"/>
+          <w:sz w:val="21"/>
+          <w:szCs w:val="21"/>
+          <w:shd w:val="clear" w:color="auto" w:fill="FFFFFF"/>
+        </w:rPr>
+        <w:t>repository\org\apache\maven\plugins\maven-resources-plugin\</w:t>
+      </w:r>
+      <w:r>
+        <w:rPr>
+          <w:rFonts w:ascii="Arial" w:hAnsi="Arial" w:cs="Arial"/>
+          <w:color w:val="000000"/>
+          <w:sz w:val="21"/>
+          <w:szCs w:val="21"/>
+          <w:shd w:val="clear" w:color="auto" w:fill="FFFFFF"/>
+        </w:rPr>
+        <w:t>目录看看下载是否正确</w:t>
+      </w:r>
+    </w:p>
+    <w:p>
+      <w:pPr>
+        <w:pStyle w:val="a7"/>
+        <w:numPr>
+          <w:ilvl w:val="0"/>
+          <w:numId w:val="4"/>
+        </w:numPr>
+        <w:rPr>
+          <w:rFonts w:hint="eastAsia"/>
+        </w:rPr>
+      </w:pPr>
+      <w:r>
+        <w:rPr>
+          <w:rFonts w:ascii="Arial" w:hAnsi="Arial" w:cs="Arial" w:hint="eastAsia"/>
+          <w:color w:val="000000"/>
+          <w:sz w:val="21"/>
+          <w:szCs w:val="21"/>
+          <w:shd w:val="clear" w:color="auto" w:fill="FFFFFF"/>
+        </w:rPr>
+        <w:t>如果存在，就</w:t>
+      </w:r>
+      <w:bookmarkStart w:id="0" w:name="_GoBack"/>
+      <w:bookmarkEnd w:id="0"/>
+      <w:r>
+        <w:rPr>
+          <w:rFonts w:hint="eastAsia"/>
+        </w:rPr>
+        <w:t>查看</w:t>
+      </w:r>
+      <w:r>
+        <w:rPr>
+          <w:rFonts w:hint="eastAsia"/>
+        </w:rPr>
+        <w:t>.m2</w:t>
+      </w:r>
+      <w:r>
+        <w:rPr>
+          <w:rFonts w:hint="eastAsia"/>
+        </w:rPr>
+        <w:t>目录下是不是有</w:t>
+      </w:r>
+      <w:r>
+        <w:rPr>
+          <w:rFonts w:hint="eastAsia"/>
+        </w:rPr>
+        <w:t>setting.xml</w:t>
+      </w:r>
+      <w:r>
+        <w:rPr>
+          <w:rFonts w:hint="eastAsia"/>
+        </w:rPr>
+        <w:t>，把这个文件移除即可</w:t>
+      </w:r>
+      <w:r>
+        <w:rPr>
+          <w:rFonts w:hint="eastAsia"/>
+        </w:rPr>
+        <w:t>。</w:t>
+      </w:r>
     </w:p>
     <w:sectPr>
       <w:pgSz w:w="12240" w:h="15840"/>
@@ -2336,7 +2462,7 @@
 </file>
 
 <file path=word/endnotes.xml><?xml version="1.0" encoding="utf-8"?>
-<w:endnotes xmlns:wpc="http://schemas.microsoft.com/office/word/2010/wordprocessingCanvas" xmlns:cx="http://schemas.microsoft.com/office/drawing/2014/chartex" xmlns:cx1="http://schemas.microsoft.com/office/drawing/2015/9/8/chartex" xmlns:cx2="http://schemas.microsoft.com/office/drawing/2015/10/21/chartex" xmlns:mc="http://schemas.openxmlformats.org/markup-compatibility/2006" xmlns:o="urn:schemas-microsoft-com:office:office" xmlns:r="http://schemas.openxmlformats.org/officeDocument/2006/relationships" xmlns:m="http://schemas.openxmlformats.org/officeDocument/2006/math" xmlns:v="urn:schemas-microsoft-com:vml" xmlns:wp14="http://schemas.microsoft.com/office/word/2010/wordprocessingDrawing" xmlns:wp="http://schemas.openxmlformats.org/drawingml/2006/wordprocessingDrawing" xmlns:w10="urn:schemas-microsoft-com:office:word" xmlns:w="http://schemas.openxmlformats.org/wordprocessingml/2006/main" xmlns:w14="http://schemas.microsoft.com/office/word/2010/wordml" xmlns:w15="http://schemas.microsoft.com/office/word/2012/wordml" xmlns:w16se="http://schemas.microsoft.com/office/word/2015/wordml/symex" xmlns:wpg="http://schemas.microsoft.com/office/word/2010/wordprocessingGroup" xmlns:wpi="http://schemas.microsoft.com/office/word/2010/wordprocessingInk" xmlns:wne="http://schemas.microsoft.com/office/word/2006/wordml" xmlns:wps="http://schemas.microsoft.com/office/word/2010/wordprocessingShape" mc:Ignorable="w14 w15 w16se wp14">
+<w:endnotes xmlns:wpc="http://schemas.microsoft.com/office/word/2010/wordprocessingCanvas" xmlns:cx="http://schemas.microsoft.com/office/drawing/2014/chartex" xmlns:cx1="http://schemas.microsoft.com/office/drawing/2015/9/8/chartex" xmlns:cx2="http://schemas.microsoft.com/office/drawing/2015/10/21/chartex" xmlns:cx3="http://schemas.microsoft.com/office/drawing/2016/5/9/chartex" xmlns:cx4="http://schemas.microsoft.com/office/drawing/2016/5/10/chartex" xmlns:cx5="http://schemas.microsoft.com/office/drawing/2016/5/11/chartex" xmlns:cx6="http://schemas.microsoft.com/office/drawing/2016/5/12/chartex" xmlns:cx7="http://schemas.microsoft.com/office/drawing/2016/5/13/chartex" xmlns:cx8="http://schemas.microsoft.com/office/drawing/2016/5/14/chartex" xmlns:mc="http://schemas.openxmlformats.org/markup-compatibility/2006" xmlns:aink="http://schemas.microsoft.com/office/drawing/2016/ink" xmlns:am3d="http://schemas.microsoft.com/office/drawing/2017/model3d" xmlns:o="urn:schemas-microsoft-com:office:office" xmlns:r="http://schemas.openxmlformats.org/officeDocument/2006/relationships" xmlns:m="http://schemas.openxmlformats.org/officeDocument/2006/math" xmlns:v="urn:schemas-microsoft-com:vml" xmlns:wp14="http://schemas.microsoft.com/office/word/2010/wordprocessingDrawing" xmlns:wp="http://schemas.openxmlformats.org/drawingml/2006/wordprocessingDrawing" xmlns:w10="urn:schemas-microsoft-com:office:word" xmlns:w="http://schemas.openxmlformats.org/wordprocessingml/2006/main" xmlns:w14="http://schemas.microsoft.com/office/word/2010/wordml" xmlns:w15="http://schemas.microsoft.com/office/word/2012/wordml" xmlns:w16cid="http://schemas.microsoft.com/office/word/2016/wordml/cid" xmlns:w16se="http://schemas.microsoft.com/office/word/2015/wordml/symex" xmlns:wpg="http://schemas.microsoft.com/office/word/2010/wordprocessingGroup" xmlns:wpi="http://schemas.microsoft.com/office/word/2010/wordprocessingInk" xmlns:wne="http://schemas.microsoft.com/office/word/2006/wordml" xmlns:wps="http://schemas.microsoft.com/office/word/2010/wordprocessingShape" mc:Ignorable="w14 w15 w16se w16cid wp14">
   <w:endnote w:type="separator" w:id="-1">
     <w:p>
       <w:pPr>
@@ -2361,7 +2487,7 @@
 </file>
 
 <file path=word/footnotes.xml><?xml version="1.0" encoding="utf-8"?>
-<w:footnotes xmlns:wpc="http://schemas.microsoft.com/office/word/2010/wordprocessingCanvas" xmlns:cx="http://schemas.microsoft.com/office/drawing/2014/chartex" xmlns:cx1="http://schemas.microsoft.com/office/drawing/2015/9/8/chartex" xmlns:cx2="http://schemas.microsoft.com/office/drawing/2015/10/21/chartex" xmlns:mc="http://schemas.openxmlformats.org/markup-compatibility/2006" xmlns:o="urn:schemas-microsoft-com:office:office" xmlns:r="http://schemas.openxmlformats.org/officeDocument/2006/relationships" xmlns:m="http://schemas.openxmlformats.org/officeDocument/2006/math" xmlns:v="urn:schemas-microsoft-com:vml" xmlns:wp14="http://schemas.microsoft.com/office/word/2010/wordprocessingDrawing" xmlns:wp="http://schemas.openxmlformats.org/drawingml/2006/wordprocessingDrawing" xmlns:w10="urn:schemas-microsoft-com:office:word" xmlns:w="http://schemas.openxmlformats.org/wordprocessingml/2006/main" xmlns:w14="http://schemas.microsoft.com/office/word/2010/wordml" xmlns:w15="http://schemas.microsoft.com/office/word/2012/wordml" xmlns:w16se="http://schemas.microsoft.com/office/word/2015/wordml/symex" xmlns:wpg="http://schemas.microsoft.com/office/word/2010/wordprocessingGroup" xmlns:wpi="http://schemas.microsoft.com/office/word/2010/wordprocessingInk" xmlns:wne="http://schemas.microsoft.com/office/word/2006/wordml" xmlns:wps="http://schemas.microsoft.com/office/word/2010/wordprocessingShape" mc:Ignorable="w14 w15 w16se wp14">
+<w:footnotes xmlns:wpc="http://schemas.microsoft.com/office/word/2010/wordprocessingCanvas" xmlns:cx="http://schemas.microsoft.com/office/drawing/2014/chartex" xmlns:cx1="http://schemas.microsoft.com/office/drawing/2015/9/8/chartex" xmlns:cx2="http://schemas.microsoft.com/office/drawing/2015/10/21/chartex" xmlns:cx3="http://schemas.microsoft.com/office/drawing/2016/5/9/chartex" xmlns:cx4="http://schemas.microsoft.com/office/drawing/2016/5/10/chartex" xmlns:cx5="http://schemas.microsoft.com/office/drawing/2016/5/11/chartex" xmlns:cx6="http://schemas.microsoft.com/office/drawing/2016/5/12/chartex" xmlns:cx7="http://schemas.microsoft.com/office/drawing/2016/5/13/chartex" xmlns:cx8="http://schemas.microsoft.com/office/drawing/2016/5/14/chartex" xmlns:mc="http://schemas.openxmlformats.org/markup-compatibility/2006" xmlns:aink="http://schemas.microsoft.com/office/drawing/2016/ink" xmlns:am3d="http://schemas.microsoft.com/office/drawing/2017/model3d" xmlns:o="urn:schemas-microsoft-com:office:office" xmlns:r="http://schemas.openxmlformats.org/officeDocument/2006/relationships" xmlns:m="http://schemas.openxmlformats.org/officeDocument/2006/math" xmlns:v="urn:schemas-microsoft-com:vml" xmlns:wp14="http://schemas.microsoft.com/office/word/2010/wordprocessingDrawing" xmlns:wp="http://schemas.openxmlformats.org/drawingml/2006/wordprocessingDrawing" xmlns:w10="urn:schemas-microsoft-com:office:word" xmlns:w="http://schemas.openxmlformats.org/wordprocessingml/2006/main" xmlns:w14="http://schemas.microsoft.com/office/word/2010/wordml" xmlns:w15="http://schemas.microsoft.com/office/word/2012/wordml" xmlns:w16cid="http://schemas.microsoft.com/office/word/2016/wordml/cid" xmlns:w16se="http://schemas.microsoft.com/office/word/2015/wordml/symex" xmlns:wpg="http://schemas.microsoft.com/office/word/2010/wordprocessingGroup" xmlns:wpi="http://schemas.microsoft.com/office/word/2010/wordprocessingInk" xmlns:wne="http://schemas.microsoft.com/office/word/2006/wordml" xmlns:wps="http://schemas.microsoft.com/office/word/2010/wordprocessingShape" mc:Ignorable="w14 w15 w16se w16cid wp14">
   <w:footnote w:type="separator" w:id="-1">
     <w:p>
       <w:pPr>
@@ -2386,7 +2512,7 @@
 </file>
 
 <file path=word/numbering.xml><?xml version="1.0" encoding="utf-8"?>
-<w:numbering xmlns:wpc="http://schemas.microsoft.com/office/word/2010/wordprocessingCanvas" xmlns:cx="http://schemas.microsoft.com/office/drawing/2014/chartex" xmlns:cx1="http://schemas.microsoft.com/office/drawing/2015/9/8/chartex" xmlns:cx2="http://schemas.microsoft.com/office/drawing/2015/10/21/chartex" xmlns:mc="http://schemas.openxmlformats.org/markup-compatibility/2006" xmlns:o="urn:schemas-microsoft-com:office:office" xmlns:r="http://schemas.openxmlformats.org/officeDocument/2006/relationships" xmlns:m="http://schemas.openxmlformats.org/officeDocument/2006/math" xmlns:v="urn:schemas-microsoft-com:vml" xmlns:wp14="http://schemas.microsoft.com/office/word/2010/wordprocessingDrawing" xmlns:wp="http://schemas.openxmlformats.org/drawingml/2006/wordprocessingDrawing" xmlns:w10="urn:schemas-microsoft-com:office:word" xmlns:w="http://schemas.openxmlformats.org/wordprocessingml/2006/main" xmlns:w14="http://schemas.microsoft.com/office/word/2010/wordml" xmlns:w15="http://schemas.microsoft.com/office/word/2012/wordml" xmlns:w16se="http://schemas.microsoft.com/office/word/2015/wordml/symex" xmlns:wpg="http://schemas.microsoft.com/office/word/2010/wordprocessingGroup" xmlns:wpi="http://schemas.microsoft.com/office/word/2010/wordprocessingInk" xmlns:wne="http://schemas.microsoft.com/office/word/2006/wordml" xmlns:wps="http://schemas.microsoft.com/office/word/2010/wordprocessingShape" mc:Ignorable="w14 w15 w16se wp14">
+<w:numbering xmlns:wpc="http://schemas.microsoft.com/office/word/2010/wordprocessingCanvas" xmlns:cx="http://schemas.microsoft.com/office/drawing/2014/chartex" xmlns:cx1="http://schemas.microsoft.com/office/drawing/2015/9/8/chartex" xmlns:cx2="http://schemas.microsoft.com/office/drawing/2015/10/21/chartex" xmlns:cx3="http://schemas.microsoft.com/office/drawing/2016/5/9/chartex" xmlns:cx4="http://schemas.microsoft.com/office/drawing/2016/5/10/chartex" xmlns:cx5="http://schemas.microsoft.com/office/drawing/2016/5/11/chartex" xmlns:cx6="http://schemas.microsoft.com/office/drawing/2016/5/12/chartex" xmlns:cx7="http://schemas.microsoft.com/office/drawing/2016/5/13/chartex" xmlns:cx8="http://schemas.microsoft.com/office/drawing/2016/5/14/chartex" xmlns:mc="http://schemas.openxmlformats.org/markup-compatibility/2006" xmlns:aink="http://schemas.microsoft.com/office/drawing/2016/ink" xmlns:am3d="http://schemas.microsoft.com/office/drawing/2017/model3d" xmlns:o="urn:schemas-microsoft-com:office:office" xmlns:r="http://schemas.openxmlformats.org/officeDocument/2006/relationships" xmlns:m="http://schemas.openxmlformats.org/officeDocument/2006/math" xmlns:v="urn:schemas-microsoft-com:vml" xmlns:wp14="http://schemas.microsoft.com/office/word/2010/wordprocessingDrawing" xmlns:wp="http://schemas.openxmlformats.org/drawingml/2006/wordprocessingDrawing" xmlns:w10="urn:schemas-microsoft-com:office:word" xmlns:w="http://schemas.openxmlformats.org/wordprocessingml/2006/main" xmlns:w14="http://schemas.microsoft.com/office/word/2010/wordml" xmlns:w15="http://schemas.microsoft.com/office/word/2012/wordml" xmlns:w16cid="http://schemas.microsoft.com/office/word/2016/wordml/cid" xmlns:w16se="http://schemas.microsoft.com/office/word/2015/wordml/symex" xmlns:wpg="http://schemas.microsoft.com/office/word/2010/wordprocessingGroup" xmlns:wpi="http://schemas.microsoft.com/office/word/2010/wordprocessingInk" xmlns:wne="http://schemas.microsoft.com/office/word/2006/wordml" xmlns:wps="http://schemas.microsoft.com/office/word/2010/wordprocessingShape" mc:Ignorable="w14 w15 w16se w16cid wp14">
   <w:abstractNum w:abstractNumId="0" w15:restartNumberingAfterBreak="0">
     <w:nsid w:val="2C3E0996"/>
     <w:multiLevelType w:val="hybridMultilevel"/>
@@ -2477,6 +2603,95 @@
     </w:lvl>
   </w:abstractNum>
   <w:abstractNum w:abstractNumId="1" w15:restartNumberingAfterBreak="0">
+    <w:nsid w:val="51EE56C9"/>
+    <w:multiLevelType w:val="hybridMultilevel"/>
+    <w:tmpl w:val="ED02F0A6"/>
+    <w:lvl w:ilvl="0" w:tplc="6846A316">
+      <w:start w:val="1"/>
+      <w:numFmt w:val="decimal"/>
+      <w:lvlText w:val="%1."/>
+      <w:lvlJc w:val="left"/>
+      <w:pPr>
+        <w:ind w:left="1080" w:hanging="360"/>
+      </w:pPr>
+      <w:rPr>
+        <w:rFonts w:hint="default"/>
+      </w:rPr>
+    </w:lvl>
+    <w:lvl w:ilvl="1" w:tplc="04090019" w:tentative="1">
+      <w:start w:val="1"/>
+      <w:numFmt w:val="lowerLetter"/>
+      <w:lvlText w:val="%2)"/>
+      <w:lvlJc w:val="left"/>
+      <w:pPr>
+        <w:ind w:left="1560" w:hanging="420"/>
+      </w:pPr>
+    </w:lvl>
+    <w:lvl w:ilvl="2" w:tplc="0409001B" w:tentative="1">
+      <w:start w:val="1"/>
+      <w:numFmt w:val="lowerRoman"/>
+      <w:lvlText w:val="%3."/>
+      <w:lvlJc w:val="right"/>
+      <w:pPr>
+        <w:ind w:left="1980" w:hanging="420"/>
+      </w:pPr>
+    </w:lvl>
+    <w:lvl w:ilvl="3" w:tplc="0409000F" w:tentative="1">
+      <w:start w:val="1"/>
+      <w:numFmt w:val="decimal"/>
+      <w:lvlText w:val="%4."/>
+      <w:lvlJc w:val="left"/>
+      <w:pPr>
+        <w:ind w:left="2400" w:hanging="420"/>
+      </w:pPr>
+    </w:lvl>
+    <w:lvl w:ilvl="4" w:tplc="04090019" w:tentative="1">
+      <w:start w:val="1"/>
+      <w:numFmt w:val="lowerLetter"/>
+      <w:lvlText w:val="%5)"/>
+      <w:lvlJc w:val="left"/>
+      <w:pPr>
+        <w:ind w:left="2820" w:hanging="420"/>
+      </w:pPr>
+    </w:lvl>
+    <w:lvl w:ilvl="5" w:tplc="0409001B" w:tentative="1">
+      <w:start w:val="1"/>
+      <w:numFmt w:val="lowerRoman"/>
+      <w:lvlText w:val="%6."/>
+      <w:lvlJc w:val="right"/>
+      <w:pPr>
+        <w:ind w:left="3240" w:hanging="420"/>
+      </w:pPr>
+    </w:lvl>
+    <w:lvl w:ilvl="6" w:tplc="0409000F" w:tentative="1">
+      <w:start w:val="1"/>
+      <w:numFmt w:val="decimal"/>
+      <w:lvlText w:val="%7."/>
+      <w:lvlJc w:val="left"/>
+      <w:pPr>
+        <w:ind w:left="3660" w:hanging="420"/>
+      </w:pPr>
+    </w:lvl>
+    <w:lvl w:ilvl="7" w:tplc="04090019" w:tentative="1">
+      <w:start w:val="1"/>
+      <w:numFmt w:val="lowerLetter"/>
+      <w:lvlText w:val="%8)"/>
+      <w:lvlJc w:val="left"/>
+      <w:pPr>
+        <w:ind w:left="4080" w:hanging="420"/>
+      </w:pPr>
+    </w:lvl>
+    <w:lvl w:ilvl="8" w:tplc="0409001B" w:tentative="1">
+      <w:start w:val="1"/>
+      <w:numFmt w:val="lowerRoman"/>
+      <w:lvlText w:val="%9."/>
+      <w:lvlJc w:val="right"/>
+      <w:pPr>
+        <w:ind w:left="4500" w:hanging="420"/>
+      </w:pPr>
+    </w:lvl>
+  </w:abstractNum>
+  <w:abstractNum w:abstractNumId="2" w15:restartNumberingAfterBreak="0">
     <w:nsid w:val="5E9E0E57"/>
     <w:multiLevelType w:val="hybridMultilevel"/>
     <w:tmpl w:val="FFDC5E52"/>
@@ -2565,7 +2780,7 @@
       </w:pPr>
     </w:lvl>
   </w:abstractNum>
-  <w:abstractNum w:abstractNumId="2" w15:restartNumberingAfterBreak="0">
+  <w:abstractNum w:abstractNumId="3" w15:restartNumberingAfterBreak="0">
     <w:nsid w:val="5ED321EB"/>
     <w:multiLevelType w:val="hybridMultilevel"/>
     <w:tmpl w:val="E698109A"/>
@@ -2655,19 +2870,22 @@
     </w:lvl>
   </w:abstractNum>
   <w:num w:numId="1">
-    <w:abstractNumId w:val="2"/>
+    <w:abstractNumId w:val="3"/>
   </w:num>
   <w:num w:numId="2">
-    <w:abstractNumId w:val="1"/>
+    <w:abstractNumId w:val="2"/>
   </w:num>
   <w:num w:numId="3">
     <w:abstractNumId w:val="0"/>
+  </w:num>
+  <w:num w:numId="4">
+    <w:abstractNumId w:val="1"/>
   </w:num>
 </w:numbering>
 </file>
 
 <file path=word/styles.xml><?xml version="1.0" encoding="utf-8"?>
-<w:styles xmlns:mc="http://schemas.openxmlformats.org/markup-compatibility/2006" xmlns:r="http://schemas.openxmlformats.org/officeDocument/2006/relationships" xmlns:w="http://schemas.openxmlformats.org/wordprocessingml/2006/main" xmlns:w14="http://schemas.microsoft.com/office/word/2010/wordml" xmlns:w15="http://schemas.microsoft.com/office/word/2012/wordml" xmlns:w16se="http://schemas.microsoft.com/office/word/2015/wordml/symex" mc:Ignorable="w14 w15 w16se">
+<w:styles xmlns:mc="http://schemas.openxmlformats.org/markup-compatibility/2006" xmlns:r="http://schemas.openxmlformats.org/officeDocument/2006/relationships" xmlns:w="http://schemas.openxmlformats.org/wordprocessingml/2006/main" xmlns:w14="http://schemas.microsoft.com/office/word/2010/wordml" xmlns:w15="http://schemas.microsoft.com/office/word/2012/wordml" xmlns:w16cid="http://schemas.microsoft.com/office/word/2016/wordml/cid" xmlns:w16se="http://schemas.microsoft.com/office/word/2015/wordml/symex" mc:Ignorable="w14 w15 w16se w16cid">
   <w:docDefaults>
     <w:rPrDefault>
       <w:rPr>
@@ -2683,7 +2901,7 @@
       </w:pPr>
     </w:pPrDefault>
   </w:docDefaults>
-  <w:latentStyles w:defLockedState="0" w:defUIPriority="99" w:defSemiHidden="0" w:defUnhideWhenUsed="0" w:defQFormat="0" w:count="373">
+  <w:latentStyles w:defLockedState="0" w:defUIPriority="99" w:defSemiHidden="0" w:defUnhideWhenUsed="0" w:defQFormat="0" w:count="375">
     <w:lsdException w:name="Normal" w:uiPriority="0" w:qFormat="1"/>
     <w:lsdException w:name="heading 1" w:uiPriority="9" w:qFormat="1"/>
     <w:lsdException w:name="heading 2" w:semiHidden="1" w:uiPriority="9" w:unhideWhenUsed="1" w:qFormat="1"/>
@@ -2789,7 +3007,6 @@
     <w:lsdException w:name="HTML Sample" w:semiHidden="1" w:unhideWhenUsed="1"/>
     <w:lsdException w:name="HTML Typewriter" w:semiHidden="1" w:unhideWhenUsed="1"/>
     <w:lsdException w:name="HTML Variable" w:semiHidden="1" w:unhideWhenUsed="1"/>
-    <w:lsdException w:name="Normal Table" w:semiHidden="1" w:unhideWhenUsed="1"/>
     <w:lsdException w:name="annotation subject" w:semiHidden="1" w:unhideWhenUsed="1"/>
     <w:lsdException w:name="No List" w:semiHidden="1" w:unhideWhenUsed="1"/>
     <w:lsdException w:name="Outline List 1" w:semiHidden="1" w:unhideWhenUsed="1"/>
@@ -2835,11 +3052,9 @@
     <w:lsdException w:name="Table Subtle 1" w:semiHidden="1" w:unhideWhenUsed="1"/>
     <w:lsdException w:name="Table Subtle 2" w:semiHidden="1" w:unhideWhenUsed="1"/>
     <w:lsdException w:name="Table Web 1" w:semiHidden="1" w:unhideWhenUsed="1"/>
-    <w:lsdException w:name="Table Web 2" w:semiHidden="1" w:unhideWhenUsed="1"/>
     <w:lsdException w:name="Table Web 3" w:semiHidden="1" w:unhideWhenUsed="1"/>
     <w:lsdException w:name="Balloon Text" w:semiHidden="1" w:unhideWhenUsed="1"/>
     <w:lsdException w:name="Table Grid" w:uiPriority="59"/>
-    <w:lsdException w:name="Table Theme" w:semiHidden="1" w:unhideWhenUsed="1"/>
     <w:lsdException w:name="Placeholder Text" w:semiHidden="1"/>
     <w:lsdException w:name="No Spacing" w:uiPriority="1" w:qFormat="1"/>
     <w:lsdException w:name="Light Shading" w:uiPriority="60"/>
@@ -3057,18 +3272,20 @@
     <w:lsdException w:name="List Table 7 Colorful Accent 6" w:uiPriority="52"/>
     <w:lsdException w:name="Mention" w:semiHidden="1" w:unhideWhenUsed="1"/>
     <w:lsdException w:name="Smart Hyperlink" w:semiHidden="1" w:unhideWhenUsed="1"/>
+    <w:lsdException w:name="Hashtag" w:semiHidden="1" w:unhideWhenUsed="1"/>
+    <w:lsdException w:name="Unresolved Mention" w:semiHidden="1" w:unhideWhenUsed="1"/>
   </w:latentStyles>
-  <w:style w:type="paragraph" w:default="1" w:styleId="Normal">
+  <w:style w:type="paragraph" w:default="1" w:styleId="a">
     <w:name w:val="Normal"/>
     <w:qFormat/>
   </w:style>
-  <w:style w:type="character" w:default="1" w:styleId="DefaultParagraphFont">
+  <w:style w:type="character" w:default="1" w:styleId="a0">
     <w:name w:val="Default Paragraph Font"/>
     <w:uiPriority w:val="1"/>
     <w:semiHidden/>
     <w:unhideWhenUsed/>
   </w:style>
-  <w:style w:type="table" w:default="1" w:styleId="TableNormal">
+  <w:style w:type="table" w:default="1" w:styleId="a1">
     <w:name w:val="Normal Table"/>
     <w:uiPriority w:val="99"/>
     <w:semiHidden/>
@@ -3083,16 +3300,16 @@
       </w:tblCellMar>
     </w:tblPr>
   </w:style>
-  <w:style w:type="numbering" w:default="1" w:styleId="NoList">
+  <w:style w:type="numbering" w:default="1" w:styleId="a2">
     <w:name w:val="No List"/>
     <w:uiPriority w:val="99"/>
     <w:semiHidden/>
     <w:unhideWhenUsed/>
   </w:style>
-  <w:style w:type="paragraph" w:styleId="Header">
+  <w:style w:type="paragraph" w:styleId="a3">
     <w:name w:val="header"/>
-    <w:basedOn w:val="Normal"/>
-    <w:link w:val="HeaderChar"/>
+    <w:basedOn w:val="a"/>
+    <w:link w:val="a4"/>
     <w:uiPriority w:val="99"/>
     <w:unhideWhenUsed/>
     <w:rsid w:val="00A90326"/>
@@ -3104,17 +3321,17 @@
       <w:spacing w:after="0" w:line="240" w:lineRule="auto"/>
     </w:pPr>
   </w:style>
-  <w:style w:type="character" w:customStyle="1" w:styleId="HeaderChar">
-    <w:name w:val="Header Char"/>
-    <w:basedOn w:val="DefaultParagraphFont"/>
-    <w:link w:val="Header"/>
+  <w:style w:type="character" w:customStyle="1" w:styleId="a4">
+    <w:name w:val="页眉 字符"/>
+    <w:basedOn w:val="a0"/>
+    <w:link w:val="a3"/>
     <w:uiPriority w:val="99"/>
     <w:rsid w:val="00A90326"/>
   </w:style>
-  <w:style w:type="paragraph" w:styleId="Footer">
+  <w:style w:type="paragraph" w:styleId="a5">
     <w:name w:val="footer"/>
-    <w:basedOn w:val="Normal"/>
-    <w:link w:val="FooterChar"/>
+    <w:basedOn w:val="a"/>
+    <w:link w:val="a6"/>
     <w:uiPriority w:val="99"/>
     <w:unhideWhenUsed/>
     <w:rsid w:val="00A90326"/>
@@ -3126,16 +3343,16 @@
       <w:spacing w:after="0" w:line="240" w:lineRule="auto"/>
     </w:pPr>
   </w:style>
-  <w:style w:type="character" w:customStyle="1" w:styleId="FooterChar">
-    <w:name w:val="Footer Char"/>
-    <w:basedOn w:val="DefaultParagraphFont"/>
-    <w:link w:val="Footer"/>
+  <w:style w:type="character" w:customStyle="1" w:styleId="a6">
+    <w:name w:val="页脚 字符"/>
+    <w:basedOn w:val="a0"/>
+    <w:link w:val="a5"/>
     <w:uiPriority w:val="99"/>
     <w:rsid w:val="00A90326"/>
   </w:style>
-  <w:style w:type="paragraph" w:styleId="ListParagraph">
+  <w:style w:type="paragraph" w:styleId="a7">
     <w:name w:val="List Paragraph"/>
-    <w:basedOn w:val="Normal"/>
+    <w:basedOn w:val="a"/>
     <w:uiPriority w:val="34"/>
     <w:qFormat/>
     <w:rsid w:val="00A90326"/>
@@ -3144,9 +3361,9 @@
       <w:contextualSpacing/>
     </w:pPr>
   </w:style>
-  <w:style w:type="character" w:styleId="Hyperlink">
+  <w:style w:type="character" w:styleId="a8">
     <w:name w:val="Hyperlink"/>
-    <w:basedOn w:val="DefaultParagraphFont"/>
+    <w:basedOn w:val="a0"/>
     <w:uiPriority w:val="99"/>
     <w:unhideWhenUsed/>
     <w:rsid w:val="00E317C9"/>
@@ -3157,12 +3374,12 @@
   </w:style>
   <w:style w:type="character" w:customStyle="1" w:styleId="apple-converted-space">
     <w:name w:val="apple-converted-space"/>
-    <w:basedOn w:val="DefaultParagraphFont"/>
+    <w:basedOn w:val="a0"/>
     <w:rsid w:val="00D10FF8"/>
   </w:style>
-  <w:style w:type="character" w:styleId="HTMLCode">
+  <w:style w:type="character" w:styleId="HTML">
     <w:name w:val="HTML Code"/>
-    <w:basedOn w:val="DefaultParagraphFont"/>
+    <w:basedOn w:val="a0"/>
     <w:uiPriority w:val="99"/>
     <w:semiHidden/>
     <w:unhideWhenUsed/>

</xml_diff>

<commit_message>
YogaMall : default search item
</commit_message>
<xml_diff>
--- a/guide/Troubleshooting.docx
+++ b/guide/Troubleshooting.docx
@@ -2,6 +2,51 @@
 <file path=word/document.xml><?xml version="1.0" encoding="utf-8"?>
 <w:document xmlns:wpc="http://schemas.microsoft.com/office/word/2010/wordprocessingCanvas" xmlns:cx="http://schemas.microsoft.com/office/drawing/2014/chartex" xmlns:cx1="http://schemas.microsoft.com/office/drawing/2015/9/8/chartex" xmlns:cx2="http://schemas.microsoft.com/office/drawing/2015/10/21/chartex" xmlns:cx3="http://schemas.microsoft.com/office/drawing/2016/5/9/chartex" xmlns:cx4="http://schemas.microsoft.com/office/drawing/2016/5/10/chartex" xmlns:cx5="http://schemas.microsoft.com/office/drawing/2016/5/11/chartex" xmlns:cx6="http://schemas.microsoft.com/office/drawing/2016/5/12/chartex" xmlns:cx7="http://schemas.microsoft.com/office/drawing/2016/5/13/chartex" xmlns:cx8="http://schemas.microsoft.com/office/drawing/2016/5/14/chartex" xmlns:mc="http://schemas.openxmlformats.org/markup-compatibility/2006" xmlns:aink="http://schemas.microsoft.com/office/drawing/2016/ink" xmlns:am3d="http://schemas.microsoft.com/office/drawing/2017/model3d" xmlns:o="urn:schemas-microsoft-com:office:office" xmlns:r="http://schemas.openxmlformats.org/officeDocument/2006/relationships" xmlns:m="http://schemas.openxmlformats.org/officeDocument/2006/math" xmlns:v="urn:schemas-microsoft-com:vml" xmlns:wp14="http://schemas.microsoft.com/office/word/2010/wordprocessingDrawing" xmlns:wp="http://schemas.openxmlformats.org/drawingml/2006/wordprocessingDrawing" xmlns:w10="urn:schemas-microsoft-com:office:word" xmlns:w="http://schemas.openxmlformats.org/wordprocessingml/2006/main" xmlns:w14="http://schemas.microsoft.com/office/word/2010/wordml" xmlns:w15="http://schemas.microsoft.com/office/word/2012/wordml" xmlns:w16cid="http://schemas.microsoft.com/office/word/2016/wordml/cid" xmlns:w16se="http://schemas.microsoft.com/office/word/2015/wordml/symex" xmlns:wpg="http://schemas.microsoft.com/office/word/2010/wordprocessingGroup" xmlns:wpi="http://schemas.microsoft.com/office/word/2010/wordprocessingInk" xmlns:wne="http://schemas.microsoft.com/office/word/2006/wordml" xmlns:wps="http://schemas.microsoft.com/office/word/2010/wordprocessingShape" mc:Ignorable="w14 w15 w16se w16cid wp14">
   <w:body>
+    <w:p>
+      <w:pPr>
+        <w:pStyle w:val="a7"/>
+        <w:numPr>
+          <w:ilvl w:val="0"/>
+          <w:numId w:val="1"/>
+        </w:numPr>
+      </w:pPr>
+      <w:r>
+        <w:t>M</w:t>
+      </w:r>
+      <w:r>
+        <w:rPr>
+          <w:rFonts w:hint="eastAsia"/>
+        </w:rPr>
+        <w:t>aven</w:t>
+      </w:r>
+      <w:r>
+        <w:t>-build</w:t>
+      </w:r>
+      <w:r>
+        <w:rPr>
+          <w:rFonts w:hint="eastAsia"/>
+        </w:rPr>
+        <w:t>的运行参数：</w:t>
+      </w:r>
+    </w:p>
+    <w:p>
+      <w:pPr>
+        <w:pStyle w:val="a7"/>
+      </w:pPr>
+      <w:r>
+        <w:t>clean tomcat7:run</w:t>
+      </w:r>
+    </w:p>
+    <w:p>
+      <w:pPr>
+        <w:pStyle w:val="a7"/>
+        <w:rPr>
+          <w:rFonts w:hint="eastAsia"/>
+        </w:rPr>
+      </w:pPr>
+      <w:bookmarkStart w:id="0" w:name="_GoBack"/>
+      <w:bookmarkEnd w:id="0"/>
+    </w:p>
     <w:p>
       <w:pPr>
         <w:pStyle w:val="a7"/>
@@ -1064,6 +1109,7 @@
         <w:rPr>
           <w:rFonts w:hint="eastAsia"/>
         </w:rPr>
+        <w:lastRenderedPageBreak/>
         <w:t>答</w:t>
       </w:r>
       <w:r>
@@ -1173,7 +1219,6 @@
         <w:rPr>
           <w:rFonts w:hint="eastAsia"/>
         </w:rPr>
-        <w:lastRenderedPageBreak/>
         <w:t>答</w:t>
       </w:r>
       <w:r>
@@ -2105,6 +2150,7 @@
           <w:sz w:val="19"/>
           <w:szCs w:val="19"/>
         </w:rPr>
+        <w:lastRenderedPageBreak/>
         <w:t>答</w:t>
       </w:r>
       <w:r>
@@ -2318,26 +2364,11 @@
     <w:p>
       <w:pPr>
         <w:pStyle w:val="a7"/>
-        <w:rPr>
-          <w:rFonts w:hint="eastAsia"/>
-        </w:rPr>
-      </w:pPr>
-      <w:r>
-        <w:rPr>
-          <w:rFonts w:hint="eastAsia"/>
-        </w:rPr>
-        <w:lastRenderedPageBreak/>
-        <w:t>2</w:t>
-      </w:r>
-      <w:r>
-        <w:t>1</w:t>
-      </w:r>
-      <w:r>
-        <w:rPr>
-          <w:rFonts w:hint="eastAsia"/>
-        </w:rPr>
-        <w:t>．</w:t>
-      </w:r>
+        <w:numPr>
+          <w:ilvl w:val="0"/>
+          <w:numId w:val="1"/>
+        </w:numPr>
+      </w:pPr>
       <w:r>
         <w:t>Plugin org.apache.maven.plugins:maven-install-plugin:2.4 or one of i</w:t>
       </w:r>
@@ -2398,9 +2429,6 @@
           <w:ilvl w:val="0"/>
           <w:numId w:val="4"/>
         </w:numPr>
-        <w:rPr>
-          <w:rFonts w:hint="eastAsia"/>
-        </w:rPr>
       </w:pPr>
       <w:r>
         <w:rPr>
@@ -2412,8 +2440,6 @@
         </w:rPr>
         <w:t>如果存在，就</w:t>
       </w:r>
-      <w:bookmarkStart w:id="0" w:name="_GoBack"/>
-      <w:bookmarkEnd w:id="0"/>
       <w:r>
         <w:rPr>
           <w:rFonts w:hint="eastAsia"/>
@@ -2449,6 +2475,59 @@
           <w:rFonts w:hint="eastAsia"/>
         </w:rPr>
         <w:t>。</w:t>
+      </w:r>
+    </w:p>
+    <w:p>
+      <w:pPr>
+        <w:pStyle w:val="a7"/>
+        <w:ind w:left="1080"/>
+        <w:rPr>
+          <w:rFonts w:hint="eastAsia"/>
+        </w:rPr>
+      </w:pPr>
+    </w:p>
+    <w:p>
+      <w:pPr>
+        <w:pStyle w:val="a7"/>
+        <w:numPr>
+          <w:ilvl w:val="0"/>
+          <w:numId w:val="1"/>
+        </w:numPr>
+      </w:pPr>
+      <w:r>
+        <w:rPr>
+          <w:rFonts w:hint="eastAsia"/>
+        </w:rPr>
+        <w:t xml:space="preserve">eclipse </w:t>
+      </w:r>
+      <w:r>
+        <w:rPr>
+          <w:rFonts w:hint="eastAsia"/>
+        </w:rPr>
+        <w:t>取消</w:t>
+      </w:r>
+      <w:r>
+        <w:rPr>
+          <w:rFonts w:hint="eastAsia"/>
+        </w:rPr>
+        <w:t>validate xml</w:t>
+      </w:r>
+    </w:p>
+    <w:p>
+      <w:pPr>
+        <w:pStyle w:val="a7"/>
+        <w:rPr>
+          <w:rFonts w:hint="eastAsia"/>
+        </w:rPr>
+      </w:pPr>
+      <w:r>
+        <w:rPr>
+          <w:rFonts w:hint="eastAsia"/>
+        </w:rPr>
+        <w:t>答：</w:t>
+      </w:r>
+      <w:r>
+        <w:t>http://www.cnblogs.com/jiemoxiaodi/p/5774967.html</w:t>
       </w:r>
     </w:p>
     <w:sectPr>
@@ -3007,6 +3086,7 @@
     <w:lsdException w:name="HTML Sample" w:semiHidden="1" w:unhideWhenUsed="1"/>
     <w:lsdException w:name="HTML Typewriter" w:semiHidden="1" w:unhideWhenUsed="1"/>
     <w:lsdException w:name="HTML Variable" w:semiHidden="1" w:unhideWhenUsed="1"/>
+    <w:lsdException w:name="Normal Table" w:semiHidden="1" w:unhideWhenUsed="1"/>
     <w:lsdException w:name="annotation subject" w:semiHidden="1" w:unhideWhenUsed="1"/>
     <w:lsdException w:name="No List" w:semiHidden="1" w:unhideWhenUsed="1"/>
     <w:lsdException w:name="Outline List 1" w:semiHidden="1" w:unhideWhenUsed="1"/>
@@ -3052,9 +3132,11 @@
     <w:lsdException w:name="Table Subtle 1" w:semiHidden="1" w:unhideWhenUsed="1"/>
     <w:lsdException w:name="Table Subtle 2" w:semiHidden="1" w:unhideWhenUsed="1"/>
     <w:lsdException w:name="Table Web 1" w:semiHidden="1" w:unhideWhenUsed="1"/>
+    <w:lsdException w:name="Table Web 2" w:semiHidden="1" w:unhideWhenUsed="1"/>
     <w:lsdException w:name="Table Web 3" w:semiHidden="1" w:unhideWhenUsed="1"/>
     <w:lsdException w:name="Balloon Text" w:semiHidden="1" w:unhideWhenUsed="1"/>
     <w:lsdException w:name="Table Grid" w:uiPriority="59"/>
+    <w:lsdException w:name="Table Theme" w:semiHidden="1" w:unhideWhenUsed="1"/>
     <w:lsdException w:name="Placeholder Text" w:semiHidden="1"/>
     <w:lsdException w:name="No Spacing" w:uiPriority="1" w:qFormat="1"/>
     <w:lsdException w:name="Light Shading" w:uiPriority="60"/>

</xml_diff>